<commit_message>
Week 4 Class 2
</commit_message>
<xml_diff>
--- a/Project/School Management System.docx
+++ b/Project/School Management System.docx
@@ -25,6 +25,20 @@
     </w:p>
     <w:p>
       <w:pPr>
+        <w:rPr>
+          <w:lang w:val="en-US"/>
+        </w:rPr>
+      </w:pPr>
+      <w:r>
+        <w:rPr>
+          <w:highlight w:val="yellow"/>
+          <w:lang w:val="en-US"/>
+        </w:rPr>
+        <w:t>joints</w:t>
+      </w:r>
+    </w:p>
+    <w:p>
+      <w:pPr>
         <w:numPr>
           <w:ilvl w:val="0"/>
           <w:numId w:val="1"/>
@@ -127,6 +141,25 @@
         </w:rPr>
         <w:t>: Access to all features except financial sections (fees, expenses, income/expense dashboard, teacher salaries).</w:t>
       </w:r>
+      <w:r>
+        <w:rPr>
+          <w:rFonts w:asciiTheme="majorBidi" w:hAnsiTheme="majorBidi" w:cstheme="majorBidi"/>
+          <w:sz w:val="24"/>
+          <w:szCs w:val="24"/>
+          <w:lang w:val="en-US"/>
+        </w:rPr>
+        <w:t xml:space="preserve"> </w:t>
+      </w:r>
+      <w:r>
+        <w:rPr>
+          <w:rFonts w:asciiTheme="majorBidi" w:hAnsiTheme="majorBidi" w:cstheme="majorBidi"/>
+          <w:sz w:val="24"/>
+          <w:szCs w:val="24"/>
+          <w:highlight w:val="yellow"/>
+          <w:lang w:val="en-US"/>
+        </w:rPr>
+        <w:t>Permissions</w:t>
+      </w:r>
     </w:p>
     <w:p>
       <w:pPr>
@@ -717,6 +750,7 @@
           <w:szCs w:val="24"/>
           <w:lang w:val="en-US"/>
         </w:rPr>
+        <w:lastRenderedPageBreak/>
         <w:t>Generate monthly fee receipts for each student.</w:t>
       </w:r>
     </w:p>
@@ -741,7 +775,6 @@
           <w:szCs w:val="24"/>
           <w:lang w:val="en-US"/>
         </w:rPr>
-        <w:lastRenderedPageBreak/>
         <w:t>Manage fee categories (Normal, Discounted).</w:t>
       </w:r>
     </w:p>
@@ -2063,6 +2096,7 @@
   <w:style w:type="character" w:default="1" w:styleId="DefaultParagraphFont">
     <w:name w:val="Default Paragraph Font"/>
     <w:uiPriority w:val="1"/>
+    <w:semiHidden/>
     <w:unhideWhenUsed/>
   </w:style>
   <w:style w:type="table" w:default="1" w:styleId="TableNormal">

</xml_diff>